<commit_message>
#DS y CU de Administración Usuarios #Logs en todas las funcionalidades (falta traducciones varias)
</commit_message>
<xml_diff>
--- a/Entrega FINAL Diploma/Casos uso/AD002 - Modificar Usuario.docx
+++ b/Entrega FINAL Diploma/Casos uso/AD002 - Modificar Usuario.docx
@@ -581,8 +581,59 @@
                 <w:color w:val="000000"/>
                 <w:lang w:val="en-US" w:eastAsia="es-AR"/>
               </w:rPr>
-              <w:t>: ejemplo@dominio.com.ar)</w:t>
-            </w:r>
+              <w:t xml:space="preserve">: </w:t>
+            </w:r>
+            <w:r>
+              <w:rPr>
+                <w:rFonts w:ascii="Arial" w:eastAsia="Times New Roman" w:hAnsi="Arial" w:cs="Arial"/>
+                <w:color w:val="000000"/>
+                <w:lang w:val="en-US" w:eastAsia="es-AR"/>
+              </w:rPr>
+              <w:t>ejem</w:t>
+            </w:r>
+            <w:bookmarkStart w:id="0" w:name="_GoBack"/>
+            <w:bookmarkEnd w:id="0"/>
+            <w:r>
+              <w:rPr>
+                <w:rFonts w:ascii="Arial" w:eastAsia="Times New Roman" w:hAnsi="Arial" w:cs="Arial"/>
+                <w:color w:val="000000"/>
+                <w:lang w:val="en-US" w:eastAsia="es-AR"/>
+              </w:rPr>
+              <w:t>plo@dominio.com.ar</w:t>
+            </w:r>
+            <w:r>
+              <w:rPr>
+                <w:rFonts w:ascii="Arial" w:eastAsia="Times New Roman" w:hAnsi="Arial" w:cs="Arial"/>
+                <w:color w:val="000000"/>
+                <w:lang w:val="en-US" w:eastAsia="es-AR"/>
+              </w:rPr>
+              <w:t>)</w:t>
+            </w:r>
+          </w:p>
+          <w:p>
+            <w:pPr>
+              <w:pStyle w:val="Prrafodelista"/>
+              <w:numPr>
+                <w:ilvl w:val="1"/>
+                <w:numId w:val="1"/>
+              </w:numPr>
+              <w:spacing w:after="0" w:line="240" w:lineRule="auto"/>
+              <w:rPr>
+                <w:rFonts w:ascii="Arial" w:eastAsia="Times New Roman" w:hAnsi="Arial" w:cs="Arial"/>
+                <w:color w:val="000000"/>
+                <w:lang w:val="en-US" w:eastAsia="es-AR"/>
+              </w:rPr>
+            </w:pPr>
+            <w:proofErr w:type="spellStart"/>
+            <w:r>
+              <w:rPr>
+                <w:rFonts w:ascii="Arial" w:eastAsia="Times New Roman" w:hAnsi="Arial" w:cs="Arial"/>
+                <w:color w:val="000000"/>
+                <w:lang w:val="en-US" w:eastAsia="es-AR"/>
+              </w:rPr>
+              <w:t>Permisos</w:t>
+            </w:r>
+            <w:proofErr w:type="spellEnd"/>
           </w:p>
           <w:p>
             <w:pPr>
@@ -661,8 +712,6 @@
               </w:rPr>
               <w:t>la información modificada</w:t>
             </w:r>
-            <w:bookmarkStart w:id="0" w:name="_GoBack"/>
-            <w:bookmarkEnd w:id="0"/>
           </w:p>
           <w:p>
             <w:pPr>
@@ -1359,6 +1408,17 @@
       <w:contextualSpacing/>
     </w:pPr>
   </w:style>
+  <w:style w:type="character" w:styleId="Hipervnculo">
+    <w:name w:val="Hyperlink"/>
+    <w:basedOn w:val="Fuentedeprrafopredeter"/>
+    <w:uiPriority w:val="99"/>
+    <w:unhideWhenUsed/>
+    <w:rsid w:val="00330DF3"/>
+    <w:rPr>
+      <w:color w:val="0000FF" w:themeColor="hyperlink"/>
+      <w:u w:val="single"/>
+    </w:rPr>
+  </w:style>
 </w:styles>
 </file>
 
@@ -1569,6 +1629,17 @@
       <w:ind w:left="720"/>
       <w:contextualSpacing/>
     </w:pPr>
+  </w:style>
+  <w:style w:type="character" w:styleId="Hipervnculo">
+    <w:name w:val="Hyperlink"/>
+    <w:basedOn w:val="Fuentedeprrafopredeter"/>
+    <w:uiPriority w:val="99"/>
+    <w:unhideWhenUsed/>
+    <w:rsid w:val="00330DF3"/>
+    <w:rPr>
+      <w:color w:val="0000FF" w:themeColor="hyperlink"/>
+      <w:u w:val="single"/>
+    </w:rPr>
   </w:style>
 </w:styles>
 </file>

</xml_diff>